<commit_message>
README.md adicionado. Apresentação atualizada
</commit_message>
<xml_diff>
--- a/Recursos/Projeto Aplicado - Apresentação Notas.docx
+++ b/Recursos/Projeto Aplicado - Apresentação Notas.docx
@@ -5,35 +5,17 @@
     <w:p>
       <w:pPr>
         <w:pStyle w:val="Title"/>
-        <w:rPr>
-          <w:lang w:val="pt-PT"/>
-        </w:rPr>
-      </w:pPr>
-      <w:r>
-        <w:rPr>
-          <w:lang w:val="pt-PT"/>
-        </w:rPr>
+      </w:pPr>
+      <w:r>
         <w:t>Projeto Aplicado – Projeto Loja Social</w:t>
       </w:r>
     </w:p>
-    <w:p>
-      <w:pPr>
-        <w:rPr>
-          <w:lang w:val="pt-PT"/>
-        </w:rPr>
-      </w:pPr>
-    </w:p>
+    <w:p/>
     <w:p>
       <w:pPr>
         <w:pStyle w:val="Heading1"/>
-        <w:rPr>
-          <w:lang w:val="pt-PT"/>
-        </w:rPr>
-      </w:pPr>
-      <w:r>
-        <w:rPr>
-          <w:lang w:val="pt-PT"/>
-        </w:rPr>
+      </w:pPr>
+      <w:r>
         <w:t>Pontos Importantes</w:t>
       </w:r>
     </w:p>
@@ -44,33 +26,9 @@
           <w:ilvl w:val="0"/>
           <w:numId w:val="1"/>
         </w:numPr>
-        <w:rPr>
-          <w:lang w:val="pt-PT"/>
-        </w:rPr>
-      </w:pPr>
-      <w:r>
-        <w:rPr>
-          <w:lang w:val="pt-PT"/>
-        </w:rPr>
-        <w:t xml:space="preserve">Loja social que não controla </w:t>
-      </w:r>
-      <w:r>
-        <w:rPr>
-          <w:lang w:val="pt-PT"/>
-        </w:rPr>
-        <w:t xml:space="preserve">todo o </w:t>
-      </w:r>
-      <w:r>
-        <w:rPr>
-          <w:lang w:val="pt-PT"/>
-        </w:rPr>
-        <w:t>stock</w:t>
-      </w:r>
-      <w:r>
-        <w:rPr>
-          <w:lang w:val="pt-PT"/>
-        </w:rPr>
-        <w:t xml:space="preserve"> </w:t>
+      </w:pPr>
+      <w:r>
+        <w:t xml:space="preserve">Loja social que não controla todo o stock </w:t>
       </w:r>
     </w:p>
     <w:p>
@@ -80,26 +38,14 @@
           <w:ilvl w:val="1"/>
           <w:numId w:val="1"/>
         </w:numPr>
-        <w:rPr>
-          <w:lang w:val="pt-PT"/>
-        </w:rPr>
-      </w:pPr>
-      <w:r>
-        <w:rPr>
-          <w:lang w:val="pt-PT"/>
-        </w:rPr>
+      </w:pPr>
+      <w:r>
         <w:t xml:space="preserve">Controla a “olho” os </w:t>
       </w:r>
       <w:r>
-        <w:rPr>
-          <w:lang w:val="pt-PT"/>
-        </w:rPr>
         <w:t>itens</w:t>
       </w:r>
       <w:r>
-        <w:rPr>
-          <w:lang w:val="pt-PT"/>
-        </w:rPr>
         <w:t xml:space="preserve"> mais importantes como cobertores e bens essenciais ou itens mais “raros”</w:t>
       </w:r>
     </w:p>
@@ -110,14 +56,8 @@
           <w:ilvl w:val="1"/>
           <w:numId w:val="1"/>
         </w:numPr>
-        <w:rPr>
-          <w:lang w:val="pt-PT"/>
-        </w:rPr>
-      </w:pPr>
-      <w:r>
-        <w:rPr>
-          <w:lang w:val="pt-PT"/>
-        </w:rPr>
+      </w:pPr>
+      <w:r>
         <w:t>Em épocas especiais como o Natal, controlam melhor os brinquedos</w:t>
       </w:r>
     </w:p>
@@ -125,9 +65,6 @@
       <w:pPr>
         <w:pStyle w:val="ListParagraph"/>
         <w:ind w:left="1440"/>
-        <w:rPr>
-          <w:lang w:val="pt-PT"/>
-        </w:rPr>
       </w:pPr>
     </w:p>
     <w:p>
@@ -137,26 +74,20 @@
           <w:ilvl w:val="0"/>
           <w:numId w:val="1"/>
         </w:numPr>
-        <w:rPr>
-          <w:lang w:val="pt-PT"/>
-        </w:rPr>
-      </w:pPr>
-      <w:r>
-        <w:rPr>
-          <w:lang w:val="pt-PT"/>
-        </w:rPr>
-        <w:t xml:space="preserve">Os necessitados </w:t>
-      </w:r>
-      <w:r>
-        <w:rPr>
-          <w:lang w:val="pt-PT"/>
-        </w:rPr>
+      </w:pPr>
+      <w:r>
+        <w:t xml:space="preserve">Os </w:t>
+      </w:r>
+      <w:r>
+        <w:t>beneficiário</w:t>
+      </w:r>
+      <w:r>
+        <w:t xml:space="preserve">s </w:t>
+      </w:r>
+      <w:r>
         <w:t>têm</w:t>
       </w:r>
       <w:r>
-        <w:rPr>
-          <w:lang w:val="pt-PT"/>
-        </w:rPr>
         <w:t xml:space="preserve"> telemovel, contudo é irrelevante pois a aplicação não é destinada a eles</w:t>
       </w:r>
     </w:p>
@@ -167,20 +98,11 @@
           <w:ilvl w:val="0"/>
           <w:numId w:val="1"/>
         </w:numPr>
-        <w:rPr>
-          <w:lang w:val="pt-PT"/>
-        </w:rPr>
-      </w:pPr>
-      <w:r>
-        <w:rPr>
-          <w:lang w:val="pt-PT"/>
-        </w:rPr>
+      </w:pPr>
+      <w:r>
         <w:t>Voluntários</w:t>
       </w:r>
       <w:r>
-        <w:rPr>
-          <w:lang w:val="pt-PT"/>
-        </w:rPr>
         <w:t>:</w:t>
       </w:r>
     </w:p>
@@ -191,74 +113,38 @@
           <w:ilvl w:val="1"/>
           <w:numId w:val="1"/>
         </w:numPr>
-        <w:rPr>
-          <w:lang w:val="pt-PT"/>
-        </w:rPr>
-      </w:pPr>
-      <w:r>
-        <w:rPr>
-          <w:lang w:val="pt-PT"/>
-        </w:rPr>
+      </w:pPr>
+      <w:r>
         <w:t xml:space="preserve">Comunica com os </w:t>
       </w:r>
       <w:r>
-        <w:rPr>
-          <w:lang w:val="pt-PT"/>
-        </w:rPr>
         <w:t>voluntários</w:t>
       </w:r>
       <w:r>
-        <w:rPr>
-          <w:lang w:val="pt-PT"/>
-        </w:rPr>
         <w:t xml:space="preserve"> por </w:t>
       </w:r>
       <w:r>
-        <w:rPr>
-          <w:lang w:val="pt-PT"/>
-        </w:rPr>
         <w:t>WhatsApp</w:t>
       </w:r>
       <w:r>
-        <w:rPr>
-          <w:lang w:val="pt-PT"/>
-        </w:rPr>
         <w:t xml:space="preserve"> (Possibilidade de integrar</w:t>
       </w:r>
       <w:r>
-        <w:rPr>
-          <w:lang w:val="pt-PT"/>
-        </w:rPr>
         <w:t xml:space="preserve"> uma maneira de enviar mensagens para todos </w:t>
       </w:r>
       <w:r>
-        <w:rPr>
-          <w:lang w:val="pt-PT"/>
-        </w:rPr>
         <w:t>automatizada mente</w:t>
       </w:r>
       <w:r>
-        <w:rPr>
-          <w:lang w:val="pt-PT"/>
-        </w:rPr>
         <w:t xml:space="preserve"> </w:t>
       </w:r>
       <w:r>
-        <w:rPr>
-          <w:lang w:val="pt-PT"/>
-        </w:rPr>
         <w:t>através</w:t>
       </w:r>
       <w:r>
-        <w:rPr>
-          <w:lang w:val="pt-PT"/>
-        </w:rPr>
         <w:t xml:space="preserve"> da app</w:t>
       </w:r>
       <w:r>
-        <w:rPr>
-          <w:lang w:val="pt-PT"/>
-        </w:rPr>
         <w:t>)</w:t>
       </w:r>
     </w:p>
@@ -269,26 +155,14 @@
           <w:ilvl w:val="1"/>
           <w:numId w:val="1"/>
         </w:numPr>
-        <w:rPr>
-          <w:lang w:val="pt-PT"/>
-        </w:rPr>
-      </w:pPr>
-      <w:r>
-        <w:rPr>
-          <w:lang w:val="pt-PT"/>
-        </w:rPr>
+      </w:pPr>
+      <w:r>
         <w:t xml:space="preserve">A “dona” decide para onde eles </w:t>
       </w:r>
       <w:r>
-        <w:rPr>
-          <w:lang w:val="pt-PT"/>
-        </w:rPr>
         <w:t>vão,</w:t>
       </w:r>
       <w:r>
-        <w:rPr>
-          <w:lang w:val="pt-PT"/>
-        </w:rPr>
         <w:t xml:space="preserve"> mas tenta distribuí-los de forma rotativa.</w:t>
       </w:r>
     </w:p>
@@ -296,9 +170,6 @@
       <w:pPr>
         <w:pStyle w:val="ListParagraph"/>
         <w:ind w:left="1440"/>
-        <w:rPr>
-          <w:lang w:val="pt-PT"/>
-        </w:rPr>
       </w:pPr>
     </w:p>
     <w:p>
@@ -308,20 +179,11 @@
           <w:ilvl w:val="0"/>
           <w:numId w:val="1"/>
         </w:numPr>
-        <w:rPr>
-          <w:lang w:val="pt-PT"/>
-        </w:rPr>
-      </w:pPr>
-      <w:r>
-        <w:rPr>
-          <w:lang w:val="pt-PT"/>
-        </w:rPr>
+      </w:pPr>
+      <w:r>
         <w:t>Check-In</w:t>
       </w:r>
       <w:r>
-        <w:rPr>
-          <w:lang w:val="pt-PT"/>
-        </w:rPr>
         <w:t>:</w:t>
       </w:r>
     </w:p>
@@ -332,50 +194,32 @@
           <w:ilvl w:val="1"/>
           <w:numId w:val="1"/>
         </w:numPr>
-        <w:rPr>
-          <w:lang w:val="pt-PT"/>
-        </w:rPr>
-      </w:pPr>
-      <w:r>
-        <w:rPr>
-          <w:lang w:val="pt-PT"/>
-        </w:rPr>
-        <w:t xml:space="preserve">Controlar quantas vezes cada necessitado </w:t>
-      </w:r>
-      <w:r>
-        <w:rPr>
-          <w:lang w:val="pt-PT"/>
-        </w:rPr>
+      </w:pPr>
+      <w:r>
+        <w:t xml:space="preserve">Controlar quantas vezes cada </w:t>
+      </w:r>
+      <w:r>
+        <w:t>beneficiário</w:t>
+      </w:r>
+      <w:r>
+        <w:t xml:space="preserve"> </w:t>
+      </w:r>
+      <w:r>
         <w:t>visita</w:t>
       </w:r>
       <w:r>
-        <w:rPr>
-          <w:lang w:val="pt-PT"/>
-        </w:rPr>
         <w:t xml:space="preserve"> </w:t>
       </w:r>
       <w:r>
-        <w:rPr>
-          <w:lang w:val="pt-PT"/>
-        </w:rPr>
         <w:t>a</w:t>
       </w:r>
       <w:r>
-        <w:rPr>
-          <w:lang w:val="pt-PT"/>
-        </w:rPr>
         <w:t xml:space="preserve"> loja social e</w:t>
       </w:r>
       <w:r>
-        <w:rPr>
-          <w:lang w:val="pt-PT"/>
-        </w:rPr>
         <w:t xml:space="preserve"> se</w:t>
       </w:r>
       <w:r>
-        <w:rPr>
-          <w:lang w:val="pt-PT"/>
-        </w:rPr>
         <w:t xml:space="preserve"> levanta um item.</w:t>
       </w:r>
     </w:p>
@@ -386,20 +230,11 @@
           <w:ilvl w:val="1"/>
           <w:numId w:val="1"/>
         </w:numPr>
-        <w:rPr>
-          <w:lang w:val="pt-PT"/>
-        </w:rPr>
-      </w:pPr>
-      <w:r>
-        <w:rPr>
-          <w:lang w:val="pt-PT"/>
-        </w:rPr>
+      </w:pPr>
+      <w:r>
         <w:t>É feito por agregado familiar</w:t>
       </w:r>
       <w:r>
-        <w:rPr>
-          <w:lang w:val="pt-PT"/>
-        </w:rPr>
         <w:t xml:space="preserve"> (Não recorrem a nada para o comprovar)</w:t>
       </w:r>
     </w:p>
@@ -410,56 +245,44 @@
           <w:ilvl w:val="2"/>
           <w:numId w:val="1"/>
         </w:numPr>
-        <w:rPr>
-          <w:lang w:val="pt-PT"/>
-        </w:rPr>
-      </w:pPr>
-      <w:r>
-        <w:rPr>
-          <w:lang w:val="pt-PT"/>
-        </w:rPr>
+      </w:pPr>
+      <w:r>
         <w:t xml:space="preserve">Para comprovar, é sugerido recorrer a </w:t>
       </w:r>
       <w:r>
         <w:rPr>
           <w:b/>
           <w:bCs/>
-          <w:lang w:val="pt-PT"/>
         </w:rPr>
         <w:t>número de telemóvel</w:t>
       </w:r>
       <w:r>
-        <w:rPr>
-          <w:lang w:val="pt-PT"/>
-        </w:rPr>
         <w:t xml:space="preserve"> ou </w:t>
       </w:r>
       <w:r>
         <w:rPr>
           <w:b/>
           <w:bCs/>
-          <w:lang w:val="pt-PT"/>
         </w:rPr>
         <w:t xml:space="preserve">número de passaporte </w:t>
       </w:r>
       <w:r>
-        <w:rPr>
-          <w:lang w:val="pt-PT"/>
-        </w:rPr>
-        <w:t xml:space="preserve">(para os necessitados estrangeiros) ou </w:t>
+        <w:t xml:space="preserve">(para os </w:t>
+      </w:r>
+      <w:r>
+        <w:t>beneficiário</w:t>
+      </w:r>
+      <w:r>
+        <w:t xml:space="preserve">s estrangeiros) ou </w:t>
       </w:r>
       <w:r>
         <w:rPr>
           <w:b/>
           <w:bCs/>
-          <w:lang w:val="pt-PT"/>
         </w:rPr>
         <w:t xml:space="preserve">número de cartão cidadão </w:t>
       </w:r>
       <w:r>
-        <w:rPr>
-          <w:lang w:val="pt-PT"/>
-        </w:rPr>
         <w:t>(portugueses.)</w:t>
       </w:r>
     </w:p>
@@ -467,9 +290,6 @@
       <w:pPr>
         <w:pStyle w:val="ListParagraph"/>
         <w:ind w:left="2160"/>
-        <w:rPr>
-          <w:lang w:val="pt-PT"/>
-        </w:rPr>
       </w:pPr>
     </w:p>
     <w:p>
@@ -479,14 +299,8 @@
           <w:ilvl w:val="0"/>
           <w:numId w:val="1"/>
         </w:numPr>
-        <w:rPr>
-          <w:lang w:val="pt-PT"/>
-        </w:rPr>
-      </w:pPr>
-      <w:r>
-        <w:rPr>
-          <w:lang w:val="pt-PT"/>
-        </w:rPr>
+      </w:pPr>
+      <w:r>
         <w:t>Fazer algo para agilizar as filas, pois estas por vezes são longas e demoradas</w:t>
       </w:r>
     </w:p>
@@ -497,14 +311,8 @@
           <w:ilvl w:val="0"/>
           <w:numId w:val="1"/>
         </w:numPr>
-        <w:rPr>
-          <w:lang w:val="pt-PT"/>
-        </w:rPr>
-      </w:pPr>
-      <w:r>
-        <w:rPr>
-          <w:lang w:val="pt-PT"/>
-        </w:rPr>
+      </w:pPr>
+      <w:r>
         <w:t>Não costumam receber doações monetárias.</w:t>
       </w:r>
     </w:p>
@@ -515,36 +323,93 @@
           <w:ilvl w:val="0"/>
           <w:numId w:val="1"/>
         </w:numPr>
-        <w:rPr>
-          <w:lang w:val="pt-PT"/>
-        </w:rPr>
-      </w:pPr>
-      <w:r>
-        <w:rPr>
-          <w:lang w:val="pt-PT"/>
-        </w:rPr>
-        <w:t>Utiliza nacionalidades dos necessitados para estudos</w:t>
-      </w:r>
-    </w:p>
-    <w:p>
-      <w:pPr>
-        <w:pStyle w:val="ListParagraph"/>
-        <w:rPr>
-          <w:lang w:val="pt-PT"/>
-        </w:rPr>
+      </w:pPr>
+      <w:r>
+        <w:t xml:space="preserve">Utiliza nacionalidades dos </w:t>
+      </w:r>
+      <w:r>
+        <w:t>beneficiário</w:t>
+      </w:r>
+      <w:r>
+        <w:t>s para estudos</w:t>
+      </w:r>
+    </w:p>
+    <w:p>
+      <w:pPr>
+        <w:pStyle w:val="ListParagraph"/>
+      </w:pPr>
+    </w:p>
+    <w:p>
+      <w:pPr>
+        <w:pStyle w:val="ListParagraph"/>
+      </w:pPr>
+    </w:p>
+    <w:p>
+      <w:pPr>
+        <w:pStyle w:val="ListParagraph"/>
+      </w:pPr>
+    </w:p>
+    <w:p>
+      <w:pPr>
+        <w:pStyle w:val="ListParagraph"/>
+      </w:pPr>
+    </w:p>
+    <w:p>
+      <w:pPr>
+        <w:pStyle w:val="ListParagraph"/>
+      </w:pPr>
+    </w:p>
+    <w:p>
+      <w:pPr>
+        <w:pStyle w:val="ListParagraph"/>
+      </w:pPr>
+    </w:p>
+    <w:p>
+      <w:pPr>
+        <w:pStyle w:val="ListParagraph"/>
+      </w:pPr>
+    </w:p>
+    <w:p>
+      <w:pPr>
+        <w:pStyle w:val="ListParagraph"/>
+      </w:pPr>
+    </w:p>
+    <w:p>
+      <w:pPr>
+        <w:pStyle w:val="ListParagraph"/>
+      </w:pPr>
+    </w:p>
+    <w:p>
+      <w:pPr>
+        <w:pStyle w:val="ListParagraph"/>
+      </w:pPr>
+    </w:p>
+    <w:p>
+      <w:pPr>
+        <w:pStyle w:val="ListParagraph"/>
+      </w:pPr>
+    </w:p>
+    <w:p>
+      <w:pPr>
+        <w:pStyle w:val="ListParagraph"/>
+      </w:pPr>
+    </w:p>
+    <w:p>
+      <w:pPr>
+        <w:pStyle w:val="ListParagraph"/>
+      </w:pPr>
+    </w:p>
+    <w:p>
+      <w:pPr>
+        <w:pStyle w:val="ListParagraph"/>
       </w:pPr>
     </w:p>
     <w:p>
       <w:pPr>
         <w:pStyle w:val="Heading1"/>
-        <w:rPr>
-          <w:lang w:val="pt-PT"/>
-        </w:rPr>
-      </w:pPr>
-      <w:r>
-        <w:rPr>
-          <w:lang w:val="pt-PT"/>
-        </w:rPr>
+      </w:pPr>
+      <w:r>
+        <w:lastRenderedPageBreak/>
         <w:t>Funcionalidades possíveis:</w:t>
       </w:r>
     </w:p>
@@ -556,14 +421,26 @@
           <w:numId w:val="2"/>
         </w:numPr>
         <w:rPr>
-          <w:lang w:val="pt-PT"/>
-        </w:rPr>
-      </w:pPr>
-      <w:r>
-        <w:rPr>
-          <w:lang w:val="pt-PT"/>
-        </w:rPr>
-        <w:t>Check-In de cada necessitado:</w:t>
+          <w:rStyle w:val="BookTitle"/>
+        </w:rPr>
+      </w:pPr>
+      <w:r>
+        <w:rPr>
+          <w:rStyle w:val="BookTitle"/>
+        </w:rPr>
+        <w:t xml:space="preserve">Check-In de cada </w:t>
+      </w:r>
+      <w:r>
+        <w:rPr>
+          <w:rStyle w:val="BookTitle"/>
+        </w:rPr>
+        <w:t>beneficiário</w:t>
+      </w:r>
+      <w:r>
+        <w:rPr>
+          <w:rStyle w:val="BookTitle"/>
+        </w:rPr>
+        <w:t>:</w:t>
       </w:r>
     </w:p>
     <w:p>
@@ -574,33 +451,75 @@
           <w:numId w:val="2"/>
         </w:numPr>
         <w:rPr>
-          <w:lang w:val="pt-PT"/>
-        </w:rPr>
-      </w:pPr>
-      <w:r>
-        <w:rPr>
-          <w:lang w:val="pt-PT"/>
-        </w:rPr>
-        <w:t>Regista-se o nome completo</w:t>
-      </w:r>
-      <w:r>
-        <w:rPr>
-          <w:lang w:val="pt-PT"/>
-        </w:rPr>
-        <w:t xml:space="preserve">, </w:t>
-      </w:r>
-      <w:r>
-        <w:rPr>
-          <w:lang w:val="pt-PT"/>
-        </w:rPr>
-        <w:t>idade, nacionalidade,</w:t>
-      </w:r>
-      <w:r>
-        <w:rPr>
-          <w:lang w:val="pt-PT"/>
-        </w:rPr>
-        <w:t xml:space="preserve"> número de telefone e número de cidadão/passaporte</w:t>
-      </w:r>
+          <w:highlight w:val="blue"/>
+        </w:rPr>
+      </w:pPr>
+      <w:r>
+        <w:rPr>
+          <w:highlight w:val="blue"/>
+        </w:rPr>
+        <w:t>Beneficiário</w:t>
+      </w:r>
+      <w:r>
+        <w:rPr>
+          <w:highlight w:val="blue"/>
+        </w:rPr>
+        <w:t xml:space="preserve"> já registado:</w:t>
+      </w:r>
+    </w:p>
+    <w:p>
+      <w:pPr>
+        <w:pStyle w:val="ListParagraph"/>
+        <w:numPr>
+          <w:ilvl w:val="2"/>
+          <w:numId w:val="2"/>
+        </w:numPr>
+      </w:pPr>
+      <w:r>
+        <w:t xml:space="preserve">Verifica o </w:t>
+      </w:r>
+      <w:r>
+        <w:t>beneficiário</w:t>
+      </w:r>
+      <w:r>
+        <w:t xml:space="preserve"> e o seu agregado familiar.</w:t>
+      </w:r>
+    </w:p>
+    <w:p>
+      <w:pPr>
+        <w:pStyle w:val="ListParagraph"/>
+        <w:numPr>
+          <w:ilvl w:val="2"/>
+          <w:numId w:val="2"/>
+        </w:numPr>
+      </w:pPr>
+      <w:r>
+        <w:t>Verifica o número de visitas de</w:t>
+      </w:r>
+      <w:r>
+        <w:t>sse beneficiário/agregado</w:t>
+      </w:r>
+    </w:p>
+    <w:p>
+      <w:pPr>
+        <w:pStyle w:val="ListParagraph"/>
+        <w:numPr>
+          <w:ilvl w:val="3"/>
+          <w:numId w:val="2"/>
+        </w:numPr>
+      </w:pPr>
+      <w:r>
+        <w:t>Mediante o número de visitas, este terá ou não a liberdade de escolher o item consoante o seu valor (bem essencial)</w:t>
+      </w:r>
+    </w:p>
+    <w:p>
+      <w:pPr>
+        <w:pStyle w:val="ListParagraph"/>
+        <w:ind w:left="1440"/>
+        <w:rPr>
+          <w:highlight w:val="green"/>
+        </w:rPr>
+      </w:pPr>
     </w:p>
     <w:p>
       <w:pPr>
@@ -610,14 +529,26 @@
           <w:numId w:val="2"/>
         </w:numPr>
         <w:rPr>
-          <w:lang w:val="pt-PT"/>
-        </w:rPr>
-      </w:pPr>
-      <w:r>
-        <w:rPr>
-          <w:lang w:val="pt-PT"/>
-        </w:rPr>
-        <w:t>Agregado Familiar</w:t>
+          <w:highlight w:val="green"/>
+        </w:rPr>
+      </w:pPr>
+      <w:r>
+        <w:rPr>
+          <w:highlight w:val="green"/>
+        </w:rPr>
+        <w:t xml:space="preserve">Novo </w:t>
+      </w:r>
+      <w:r>
+        <w:rPr>
+          <w:highlight w:val="green"/>
+        </w:rPr>
+        <w:t>Beneficiário</w:t>
+      </w:r>
+      <w:r>
+        <w:rPr>
+          <w:highlight w:val="green"/>
+        </w:rPr>
+        <w:t>:</w:t>
       </w:r>
     </w:p>
     <w:p>
@@ -627,16 +558,73 @@
           <w:ilvl w:val="2"/>
           <w:numId w:val="2"/>
         </w:numPr>
-        <w:rPr>
-          <w:lang w:val="pt-PT"/>
-        </w:rPr>
-      </w:pPr>
-      <w:r>
-        <w:rPr>
-          <w:lang w:val="pt-PT"/>
-        </w:rPr>
+      </w:pPr>
+      <w:r>
+        <w:t>Regista-se o nome completo, idade, nacionalidade, número de telefone e número de cidadão/passaporte.</w:t>
+      </w:r>
+    </w:p>
+    <w:p>
+      <w:pPr>
+        <w:pStyle w:val="ListParagraph"/>
+        <w:numPr>
+          <w:ilvl w:val="2"/>
+          <w:numId w:val="2"/>
+        </w:numPr>
+      </w:pPr>
+      <w:r>
+        <w:t>Agregado Familiar</w:t>
+      </w:r>
+    </w:p>
+    <w:p>
+      <w:pPr>
+        <w:pStyle w:val="ListParagraph"/>
+        <w:numPr>
+          <w:ilvl w:val="3"/>
+          <w:numId w:val="2"/>
+        </w:numPr>
+      </w:pPr>
+      <w:r>
         <w:t>Através do passaporte/cartão de cidadão, verifica-se se já existe algum membro dessa família com check-in feito. Caso exista, juntam-se no mesmo agregado familiar.</w:t>
       </w:r>
+    </w:p>
+    <w:p>
+      <w:pPr>
+        <w:pStyle w:val="ListParagraph"/>
+        <w:numPr>
+          <w:ilvl w:val="2"/>
+          <w:numId w:val="2"/>
+        </w:numPr>
+      </w:pPr>
+      <w:r>
+        <w:t xml:space="preserve">Adiciona-se um contador com o número de visitas que começa com </w:t>
+      </w:r>
+      <w:r>
+        <w:rPr>
+          <w:i/>
+          <w:iCs/>
+        </w:rPr>
+        <w:t>0</w:t>
+      </w:r>
+      <w:r>
+        <w:t xml:space="preserve"> ou </w:t>
+      </w:r>
+      <w:r>
+        <w:rPr>
+          <w:i/>
+          <w:iCs/>
+        </w:rPr>
+        <w:t>1</w:t>
+      </w:r>
+      <w:r>
+        <w:t xml:space="preserve"> caso leve algum item nessa visita</w:t>
+      </w:r>
+    </w:p>
+    <w:p>
+      <w:pPr>
+        <w:rPr>
+          <w:highlight w:val="green"/>
+        </w:rPr>
+      </w:pPr>
     </w:p>
     <w:p>
       <w:pPr>
@@ -646,16 +634,19 @@
           <w:numId w:val="2"/>
         </w:numPr>
         <w:rPr>
-          <w:lang w:val="pt-PT"/>
-        </w:rPr>
-      </w:pPr>
-      <w:r>
-        <w:rPr>
-          <w:lang w:val="pt-PT"/>
+          <w:rStyle w:val="BookTitle"/>
+        </w:rPr>
+      </w:pPr>
+      <w:r>
+        <w:rPr>
+          <w:rStyle w:val="BookTitle"/>
         </w:rPr>
         <w:t>Voluntários:</w:t>
       </w:r>
     </w:p>
+    <w:p/>
+    <w:p/>
+    <w:p/>
     <w:p>
       <w:pPr>
         <w:pStyle w:val="ListParagraph"/>
@@ -664,14 +655,38 @@
           <w:numId w:val="2"/>
         </w:numPr>
         <w:rPr>
-          <w:lang w:val="pt-PT"/>
-        </w:rPr>
-      </w:pPr>
-      <w:r>
-        <w:rPr>
-          <w:lang w:val="pt-PT"/>
-        </w:rPr>
-        <w:t>Stock (épocas especiais e bens necessários):</w:t>
+          <w:rStyle w:val="BookTitle"/>
+        </w:rPr>
+      </w:pPr>
+      <w:r>
+        <w:rPr>
+          <w:rStyle w:val="BookTitle"/>
+        </w:rPr>
+        <w:t xml:space="preserve">Stock (épocas especiais e </w:t>
+      </w:r>
+      <w:r>
+        <w:rPr>
+          <w:rStyle w:val="BookTitle"/>
+        </w:rPr>
+        <w:t xml:space="preserve">os </w:t>
+      </w:r>
+      <w:r>
+        <w:rPr>
+          <w:rStyle w:val="BookTitle"/>
+        </w:rPr>
+        <w:t xml:space="preserve">bens </w:t>
+      </w:r>
+      <w:r>
+        <w:rPr>
+          <w:rStyle w:val="BookTitle"/>
+        </w:rPr>
+        <w:t xml:space="preserve">mais </w:t>
+      </w:r>
+      <w:r>
+        <w:rPr>
+          <w:rStyle w:val="BookTitle"/>
+        </w:rPr>
+        <w:t>necessários):</w:t>
       </w:r>
     </w:p>
     <w:p>
@@ -681,14 +696,8 @@
           <w:ilvl w:val="1"/>
           <w:numId w:val="2"/>
         </w:numPr>
-        <w:rPr>
-          <w:lang w:val="pt-PT"/>
-        </w:rPr>
-      </w:pPr>
-      <w:r>
-        <w:rPr>
-          <w:lang w:val="pt-PT"/>
-        </w:rPr>
+      </w:pPr>
+      <w:r>
         <w:t>Fazer um sistema de stock muito simples e rápido de utilizar:</w:t>
       </w:r>
     </w:p>
@@ -699,15 +708,91 @@
           <w:ilvl w:val="2"/>
           <w:numId w:val="2"/>
         </w:numPr>
-        <w:rPr>
-          <w:lang w:val="pt-PT"/>
-        </w:rPr>
-      </w:pPr>
-      <w:r>
-        <w:rPr>
-          <w:lang w:val="pt-PT"/>
-        </w:rPr>
-        <w:t>Onde os voluntários encarregues de receber ou oferecer os bens, apenas têm de clicar num botão de + ou – para incrementar ou retirar stock.</w:t>
+      </w:pPr>
+      <w:r>
+        <w:t>Os voluntários adicionam</w:t>
+      </w:r>
+      <w:r>
+        <w:t xml:space="preserve"> itens ao inventário com contadores. Inicialmente de </w:t>
+      </w:r>
+      <w:r>
+        <w:rPr>
+          <w:i/>
+          <w:iCs/>
+        </w:rPr>
+        <w:t>0</w:t>
+      </w:r>
+      <w:r>
+        <w:t>.</w:t>
+      </w:r>
+    </w:p>
+    <w:p>
+      <w:pPr>
+        <w:pStyle w:val="ListParagraph"/>
+        <w:numPr>
+          <w:ilvl w:val="2"/>
+          <w:numId w:val="2"/>
+        </w:numPr>
+      </w:pPr>
+      <w:r>
+        <w:t>O</w:t>
+      </w:r>
+      <w:r>
+        <w:t>s voluntários encarregues de receber ou oferecer os bens, apenas têm de clicar num botão de + ou – para incrementar ou retirar stock.</w:t>
+      </w:r>
+    </w:p>
+    <w:p>
+      <w:pPr>
+        <w:pStyle w:val="ListParagraph"/>
+        <w:numPr>
+          <w:ilvl w:val="2"/>
+          <w:numId w:val="2"/>
+        </w:numPr>
+      </w:pPr>
+      <w:r>
+        <w:t xml:space="preserve">Para efeitos de rápida captação e atenção, os itens com baixo stock serão </w:t>
+      </w:r>
+      <w:r>
+        <w:t xml:space="preserve">destacados a cor </w:t>
+      </w:r>
+      <w:r>
+        <w:rPr>
+          <w:highlight w:val="red"/>
+        </w:rPr>
+        <w:t>vermelha</w:t>
+      </w:r>
+      <w:r>
+        <w:t xml:space="preserve">, stock “médio” a </w:t>
+      </w:r>
+      <w:r>
+        <w:rPr>
+          <w:highlight w:val="yellow"/>
+        </w:rPr>
+        <w:t>amarelo</w:t>
+      </w:r>
+      <w:r>
+        <w:t xml:space="preserve"> e os itens com bastante stock serão sublinhados a </w:t>
+      </w:r>
+      <w:r>
+        <w:rPr>
+          <w:highlight w:val="green"/>
+        </w:rPr>
+        <w:t>verde</w:t>
+      </w:r>
+      <w:r>
+        <w:t>.</w:t>
+      </w:r>
+    </w:p>
+    <w:p>
+      <w:pPr>
+        <w:pStyle w:val="ListParagraph"/>
+        <w:numPr>
+          <w:ilvl w:val="2"/>
+          <w:numId w:val="2"/>
+        </w:numPr>
+      </w:pPr>
+      <w:r>
+        <w:t>A administradora da app ou os próprios voluntários, pode(m) emitir sinais ou avisos para que os voluntários possam saber que itens estão em falta ou com maior necessidade</w:t>
       </w:r>
     </w:p>
     <w:sectPr>
@@ -762,7 +847,7 @@
         <w:rFonts w:ascii="Wingdings" w:hAnsi="Wingdings" w:hint="default"/>
       </w:rPr>
     </w:lvl>
-    <w:lvl w:ilvl="3" w:tplc="08090001" w:tentative="1">
+    <w:lvl w:ilvl="3" w:tplc="08090001">
       <w:start w:val="1"/>
       <w:numFmt w:val="bullet"/>
       <w:lvlText w:val=""/>
@@ -774,7 +859,7 @@
         <w:rFonts w:ascii="Symbol" w:hAnsi="Symbol" w:hint="default"/>
       </w:rPr>
     </w:lvl>
-    <w:lvl w:ilvl="4" w:tplc="08090003" w:tentative="1">
+    <w:lvl w:ilvl="4" w:tplc="08090003">
       <w:start w:val="1"/>
       <w:numFmt w:val="bullet"/>
       <w:lvlText w:val="o"/>
@@ -1357,6 +1442,9 @@
   <w:style w:type="paragraph" w:default="1" w:styleId="Normal">
     <w:name w:val="Normal"/>
     <w:qFormat/>
+    <w:rPr>
+      <w:lang w:val="pt-PT"/>
+    </w:rPr>
   </w:style>
   <w:style w:type="paragraph" w:styleId="Heading1">
     <w:name w:val="heading 1"/>
@@ -1558,7 +1646,6 @@
   <w:style w:type="character" w:default="1" w:styleId="DefaultParagraphFont">
     <w:name w:val="Default Paragraph Font"/>
     <w:uiPriority w:val="1"/>
-    <w:semiHidden/>
     <w:unhideWhenUsed/>
   </w:style>
   <w:style w:type="table" w:default="1" w:styleId="TableNormal">
@@ -1867,6 +1954,20 @@
       <w:bCs/>
       <w:smallCaps/>
       <w:color w:val="0F4761" w:themeColor="accent1" w:themeShade="BF"/>
+      <w:spacing w:val="5"/>
+    </w:rPr>
+  </w:style>
+  <w:style w:type="character" w:styleId="BookTitle">
+    <w:name w:val="Book Title"/>
+    <w:basedOn w:val="DefaultParagraphFont"/>
+    <w:uiPriority w:val="33"/>
+    <w:qFormat/>
+    <w:rsid w:val="00624FAD"/>
+    <w:rPr>
+      <w:b/>
+      <w:bCs/>
+      <w:i/>
+      <w:iCs/>
       <w:spacing w:val="5"/>
     </w:rPr>
   </w:style>

</xml_diff>